<commit_message>
Adds notes for security
</commit_message>
<xml_diff>
--- a/MCS 201 Computer Security.docx
+++ b/MCS 201 Computer Security.docx
@@ -25,6 +25,7 @@
     </w:p>
     <w:p>
       <w:pPr>
+        <w:ind w:left="720" w:firstLine="0"/>
         <w:rPr/>
       </w:pPr>
       <w:r>
@@ -36,6 +37,7 @@
     </w:p>
     <w:p>
       <w:pPr>
+        <w:ind w:left="720" w:firstLine="0"/>
         <w:rPr/>
       </w:pPr>
       <w:r>
@@ -47,6 +49,7 @@
     </w:p>
     <w:p>
       <w:pPr>
+        <w:ind w:left="720" w:firstLine="0"/>
         <w:rPr/>
       </w:pPr>
       <w:r>
@@ -369,12 +372,12 @@
           <wp:inline distB="114300" distT="114300" distL="114300" distR="114300">
             <wp:extent cx="5943600" cy="2146300"/>
             <wp:effectExtent b="0" l="0" r="0" t="0"/>
-            <wp:docPr id="15" name="image17.jpg"/>
+            <wp:docPr id="15" name="image18.jpg"/>
             <a:graphic>
               <a:graphicData uri="http://schemas.openxmlformats.org/drawingml/2006/picture">
                 <pic:pic>
                   <pic:nvPicPr>
-                    <pic:cNvPr id="0" name="image17.jpg"/>
+                    <pic:cNvPr id="0" name="image18.jpg"/>
                     <pic:cNvPicPr preferRelativeResize="0"/>
                   </pic:nvPicPr>
                   <pic:blipFill>
@@ -404,12 +407,12 @@
           <wp:inline distB="114300" distT="114300" distL="114300" distR="114300">
             <wp:extent cx="5943600" cy="2273300"/>
             <wp:effectExtent b="0" l="0" r="0" t="0"/>
-            <wp:docPr id="10" name="image16.jpg"/>
+            <wp:docPr id="10" name="image19.jpg"/>
             <a:graphic>
               <a:graphicData uri="http://schemas.openxmlformats.org/drawingml/2006/picture">
                 <pic:pic>
                   <pic:nvPicPr>
-                    <pic:cNvPr id="0" name="image16.jpg"/>
+                    <pic:cNvPr id="0" name="image19.jpg"/>
                     <pic:cNvPicPr preferRelativeResize="0"/>
                   </pic:nvPicPr>
                   <pic:blipFill>
@@ -4711,12 +4714,12 @@
           <wp:inline distB="114300" distT="114300" distL="114300" distR="114300">
             <wp:extent cx="4872038" cy="2061247"/>
             <wp:effectExtent b="0" l="0" r="0" t="0"/>
-            <wp:docPr id="19" name="image19.png"/>
+            <wp:docPr id="19" name="image7.png"/>
             <a:graphic>
               <a:graphicData uri="http://schemas.openxmlformats.org/drawingml/2006/picture">
                 <pic:pic>
                   <pic:nvPicPr>
-                    <pic:cNvPr id="0" name="image19.png"/>
+                    <pic:cNvPr id="0" name="image7.png"/>
                     <pic:cNvPicPr preferRelativeResize="0"/>
                   </pic:nvPicPr>
                   <pic:blipFill>
@@ -4825,12 +4828,12 @@
           <wp:inline distB="114300" distT="114300" distL="114300" distR="114300">
             <wp:extent cx="5476875" cy="2524125"/>
             <wp:effectExtent b="0" l="0" r="0" t="0"/>
-            <wp:docPr id="8" name="image3.png"/>
+            <wp:docPr id="8" name="image1.png"/>
             <a:graphic>
               <a:graphicData uri="http://schemas.openxmlformats.org/drawingml/2006/picture">
                 <pic:pic>
                   <pic:nvPicPr>
-                    <pic:cNvPr id="0" name="image3.png"/>
+                    <pic:cNvPr id="0" name="image1.png"/>
                     <pic:cNvPicPr preferRelativeResize="0"/>
                   </pic:nvPicPr>
                   <pic:blipFill>
@@ -4870,12 +4873,12 @@
           <wp:inline distB="114300" distT="114300" distL="114300" distR="114300">
             <wp:extent cx="4724400" cy="1619250"/>
             <wp:effectExtent b="0" l="0" r="0" t="0"/>
-            <wp:docPr id="6" name="image5.png"/>
+            <wp:docPr id="6" name="image8.png"/>
             <a:graphic>
               <a:graphicData uri="http://schemas.openxmlformats.org/drawingml/2006/picture">
                 <pic:pic>
                   <pic:nvPicPr>
-                    <pic:cNvPr id="0" name="image5.png"/>
+                    <pic:cNvPr id="0" name="image8.png"/>
                     <pic:cNvPicPr preferRelativeResize="0"/>
                   </pic:nvPicPr>
                   <pic:blipFill>
@@ -6505,12 +6508,12 @@
           <wp:inline distB="114300" distT="114300" distL="114300" distR="114300">
             <wp:extent cx="3138488" cy="3417760"/>
             <wp:effectExtent b="0" l="0" r="0" t="0"/>
-            <wp:docPr id="9" name="image6.png"/>
+            <wp:docPr id="9" name="image5.png"/>
             <a:graphic>
               <a:graphicData uri="http://schemas.openxmlformats.org/drawingml/2006/picture">
                 <pic:pic>
                   <pic:nvPicPr>
-                    <pic:cNvPr id="0" name="image6.png"/>
+                    <pic:cNvPr id="0" name="image5.png"/>
                     <pic:cNvPicPr preferRelativeResize="0"/>
                   </pic:nvPicPr>
                   <pic:blipFill>
@@ -7115,12 +7118,12 @@
           <wp:inline distB="114300" distT="114300" distL="114300" distR="114300">
             <wp:extent cx="2243138" cy="1002253"/>
             <wp:effectExtent b="0" l="0" r="0" t="0"/>
-            <wp:docPr id="3" name="image10.png"/>
+            <wp:docPr id="3" name="image3.png"/>
             <a:graphic>
               <a:graphicData uri="http://schemas.openxmlformats.org/drawingml/2006/picture">
                 <pic:pic>
                   <pic:nvPicPr>
-                    <pic:cNvPr id="0" name="image10.png"/>
+                    <pic:cNvPr id="0" name="image3.png"/>
                     <pic:cNvPicPr preferRelativeResize="0"/>
                   </pic:nvPicPr>
                   <pic:blipFill>
@@ -7172,12 +7175,12 @@
           <wp:inline distB="114300" distT="114300" distL="114300" distR="114300">
             <wp:extent cx="4995863" cy="2958633"/>
             <wp:effectExtent b="0" l="0" r="0" t="0"/>
-            <wp:docPr id="13" name="image9.png"/>
+            <wp:docPr id="13" name="image4.png"/>
             <a:graphic>
               <a:graphicData uri="http://schemas.openxmlformats.org/drawingml/2006/picture">
                 <pic:pic>
                   <pic:nvPicPr>
-                    <pic:cNvPr id="0" name="image9.png"/>
+                    <pic:cNvPr id="0" name="image4.png"/>
                     <pic:cNvPicPr preferRelativeResize="0"/>
                   </pic:nvPicPr>
                   <pic:blipFill>
@@ -7374,12 +7377,12 @@
           <wp:inline distB="114300" distT="114300" distL="114300" distR="114300">
             <wp:extent cx="4729163" cy="1029664"/>
             <wp:effectExtent b="0" l="0" r="0" t="0"/>
-            <wp:docPr id="7" name="image2.png"/>
+            <wp:docPr id="7" name="image11.png"/>
             <a:graphic>
               <a:graphicData uri="http://schemas.openxmlformats.org/drawingml/2006/picture">
                 <pic:pic>
                   <pic:nvPicPr>
-                    <pic:cNvPr id="0" name="image2.png"/>
+                    <pic:cNvPr id="0" name="image11.png"/>
                     <pic:cNvPicPr preferRelativeResize="0"/>
                   </pic:nvPicPr>
                   <pic:blipFill>
@@ -7432,12 +7435,12 @@
           <wp:inline distB="114300" distT="114300" distL="114300" distR="114300">
             <wp:extent cx="3967163" cy="1144710"/>
             <wp:effectExtent b="0" l="0" r="0" t="0"/>
-            <wp:docPr id="11" name="image11.png"/>
+            <wp:docPr id="11" name="image9.png"/>
             <a:graphic>
               <a:graphicData uri="http://schemas.openxmlformats.org/drawingml/2006/picture">
                 <pic:pic>
                   <pic:nvPicPr>
-                    <pic:cNvPr id="0" name="image11.png"/>
+                    <pic:cNvPr id="0" name="image9.png"/>
                     <pic:cNvPicPr preferRelativeResize="0"/>
                   </pic:nvPicPr>
                   <pic:blipFill>
@@ -7640,12 +7643,12 @@
           <wp:inline distB="114300" distT="114300" distL="114300" distR="114300">
             <wp:extent cx="2460605" cy="2909888"/>
             <wp:effectExtent b="0" l="0" r="0" t="0"/>
-            <wp:docPr id="4" name="image7.png"/>
+            <wp:docPr id="4" name="image16.png"/>
             <a:graphic>
               <a:graphicData uri="http://schemas.openxmlformats.org/drawingml/2006/picture">
                 <pic:pic>
                   <pic:nvPicPr>
-                    <pic:cNvPr id="0" name="image7.png"/>
+                    <pic:cNvPr id="0" name="image16.png"/>
                     <pic:cNvPicPr preferRelativeResize="0"/>
                   </pic:nvPicPr>
                   <pic:blipFill>
@@ -7698,12 +7701,12 @@
           <wp:inline distB="114300" distT="114300" distL="114300" distR="114300">
             <wp:extent cx="1176338" cy="932021"/>
             <wp:effectExtent b="0" l="0" r="0" t="0"/>
-            <wp:docPr id="16" name="image13.png"/>
+            <wp:docPr id="16" name="image6.png"/>
             <a:graphic>
               <a:graphicData uri="http://schemas.openxmlformats.org/drawingml/2006/picture">
                 <pic:pic>
                   <pic:nvPicPr>
-                    <pic:cNvPr id="0" name="image13.png"/>
+                    <pic:cNvPr id="0" name="image6.png"/>
                     <pic:cNvPicPr preferRelativeResize="0"/>
                   </pic:nvPicPr>
                   <pic:blipFill>
@@ -7739,12 +7742,12 @@
           <wp:inline distB="114300" distT="114300" distL="114300" distR="114300">
             <wp:extent cx="2819400" cy="933450"/>
             <wp:effectExtent b="0" l="0" r="0" t="0"/>
-            <wp:docPr id="1" name="image1.png"/>
+            <wp:docPr id="1" name="image2.png"/>
             <a:graphic>
               <a:graphicData uri="http://schemas.openxmlformats.org/drawingml/2006/picture">
                 <pic:pic>
                   <pic:nvPicPr>
-                    <pic:cNvPr id="0" name="image1.png"/>
+                    <pic:cNvPr id="0" name="image2.png"/>
                     <pic:cNvPicPr preferRelativeResize="0"/>
                   </pic:nvPicPr>
                   <pic:blipFill>
@@ -7848,12 +7851,12 @@
           <wp:inline distB="114300" distT="114300" distL="114300" distR="114300">
             <wp:extent cx="2757488" cy="1147411"/>
             <wp:effectExtent b="0" l="0" r="0" t="0"/>
-            <wp:docPr id="17" name="image14.png"/>
+            <wp:docPr id="17" name="image13.png"/>
             <a:graphic>
               <a:graphicData uri="http://schemas.openxmlformats.org/drawingml/2006/picture">
                 <pic:pic>
                   <pic:nvPicPr>
-                    <pic:cNvPr id="0" name="image14.png"/>
+                    <pic:cNvPr id="0" name="image13.png"/>
                     <pic:cNvPicPr preferRelativeResize="0"/>
                   </pic:nvPicPr>
                   <pic:blipFill>
@@ -7970,12 +7973,12 @@
           <wp:inline distB="114300" distT="114300" distL="114300" distR="114300">
             <wp:extent cx="5943600" cy="3568700"/>
             <wp:effectExtent b="0" l="0" r="0" t="0"/>
-            <wp:docPr id="5" name="image8.png"/>
+            <wp:docPr id="5" name="image14.png"/>
             <a:graphic>
               <a:graphicData uri="http://schemas.openxmlformats.org/drawingml/2006/picture">
                 <pic:pic>
                   <pic:nvPicPr>
-                    <pic:cNvPr id="0" name="image8.png"/>
+                    <pic:cNvPr id="0" name="image14.png"/>
                     <pic:cNvPicPr preferRelativeResize="0"/>
                   </pic:nvPicPr>
                   <pic:blipFill>
@@ -8606,12 +8609,12 @@
           <wp:inline distB="114300" distT="114300" distL="114300" distR="114300">
             <wp:extent cx="4748213" cy="2807837"/>
             <wp:effectExtent b="0" l="0" r="0" t="0"/>
-            <wp:docPr id="18" name="image18.png"/>
+            <wp:docPr id="18" name="image10.png"/>
             <a:graphic>
               <a:graphicData uri="http://schemas.openxmlformats.org/drawingml/2006/picture">
                 <pic:pic>
                   <pic:nvPicPr>
-                    <pic:cNvPr id="0" name="image18.png"/>
+                    <pic:cNvPr id="0" name="image10.png"/>
                     <pic:cNvPicPr preferRelativeResize="0"/>
                   </pic:nvPicPr>
                   <pic:blipFill>
@@ -8664,12 +8667,12 @@
           <wp:inline distB="114300" distT="114300" distL="114300" distR="114300">
             <wp:extent cx="4746862" cy="3004824"/>
             <wp:effectExtent b="0" l="0" r="0" t="0"/>
-            <wp:docPr id="2" name="image4.png"/>
+            <wp:docPr id="2" name="image17.png"/>
             <a:graphic>
               <a:graphicData uri="http://schemas.openxmlformats.org/drawingml/2006/picture">
                 <pic:pic>
                   <pic:nvPicPr>
-                    <pic:cNvPr id="0" name="image4.png"/>
+                    <pic:cNvPr id="0" name="image17.png"/>
                     <pic:cNvPicPr preferRelativeResize="0"/>
                   </pic:nvPicPr>
                   <pic:blipFill>

</xml_diff>